<commit_message>
tambah dospem 2 bu evi
</commit_message>
<xml_diff>
--- a/YOOOOK SKRIPSI.docx
+++ b/YOOOOK SKRIPSI.docx
@@ -1123,10 +1123,39 @@
                             <w:pPr>
                               <w:jc w:val="center"/>
                               <w:rPr>
+                                <w:b/>
+                                <w:bCs/>
                                 <w:u w:val="single"/>
                                 <w:lang w:val="id-ID"/>
                               </w:rPr>
                             </w:pPr>
+                            <w:r>
+                              <w:rPr>
+                                <w:b/>
+                                <w:bCs/>
+                                <w:u w:val="single"/>
+                                <w:lang w:val="id-ID"/>
+                              </w:rPr>
+                              <w:t>Evi Dwi Wahyuni S.Kom., M.Kom.</w:t>
+                            </w:r>
+                          </w:p>
+                          <w:p>
+                            <w:pPr>
+                              <w:jc w:val="center"/>
+                              <w:rPr>
+                                <w:b/>
+                                <w:bCs/>
+                                <w:lang w:val="id-ID"/>
+                              </w:rPr>
+                            </w:pPr>
+                            <w:r>
+                              <w:rPr>
+                                <w:b/>
+                                <w:bCs/>
+                                <w:lang w:val="id-ID"/>
+                              </w:rPr>
+                              <w:t>NIDN. 0718108701</w:t>
+                            </w:r>
                           </w:p>
                         </w:txbxContent>
                       </wps:txbx>
@@ -1184,10 +1213,39 @@
                       <w:pPr>
                         <w:jc w:val="center"/>
                         <w:rPr>
+                          <w:b/>
+                          <w:bCs/>
                           <w:u w:val="single"/>
                           <w:lang w:val="id-ID"/>
                         </w:rPr>
                       </w:pPr>
+                      <w:r>
+                        <w:rPr>
+                          <w:b/>
+                          <w:bCs/>
+                          <w:u w:val="single"/>
+                          <w:lang w:val="id-ID"/>
+                        </w:rPr>
+                        <w:t>Evi Dwi Wahyuni S.Kom., M.Kom.</w:t>
+                      </w:r>
+                    </w:p>
+                    <w:p>
+                      <w:pPr>
+                        <w:jc w:val="center"/>
+                        <w:rPr>
+                          <w:b/>
+                          <w:bCs/>
+                          <w:lang w:val="id-ID"/>
+                        </w:rPr>
+                      </w:pPr>
+                      <w:r>
+                        <w:rPr>
+                          <w:b/>
+                          <w:bCs/>
+                          <w:lang w:val="id-ID"/>
+                        </w:rPr>
+                        <w:t>NIDN. 0718108701</w:t>
+                      </w:r>
                     </w:p>
                   </w:txbxContent>
                 </v:textbox>
@@ -1314,7 +1372,6 @@
                               <w:t xml:space="preserve">, </w:t>
                             </w:r>
                             <w:proofErr w:type="spellStart"/>
-                            <w:proofErr w:type="gramStart"/>
                             <w:r>
                               <w:rPr>
                                 <w:b/>
@@ -1323,7 +1380,6 @@
                               <w:t>S.Kom</w:t>
                             </w:r>
                             <w:proofErr w:type="spellEnd"/>
-                            <w:proofErr w:type="gramEnd"/>
                             <w:r>
                               <w:rPr>
                                 <w:b/>
@@ -1489,7 +1545,6 @@
                         <w:t xml:space="preserve">, </w:t>
                       </w:r>
                       <w:proofErr w:type="spellStart"/>
-                      <w:proofErr w:type="gramStart"/>
                       <w:r>
                         <w:rPr>
                           <w:b/>
@@ -1498,7 +1553,6 @@
                         <w:t>S.Kom</w:t>
                       </w:r>
                       <w:proofErr w:type="spellEnd"/>
-                      <w:proofErr w:type="gramEnd"/>
                       <w:r>
                         <w:rPr>
                           <w:b/>
@@ -5433,7 +5487,6 @@
         <w:t xml:space="preserve"> </w:t>
       </w:r>
       <w:proofErr w:type="spellStart"/>
-      <w:proofErr w:type="gramStart"/>
       <w:r>
         <w:t>berikut</w:t>
       </w:r>
@@ -5441,7 +5494,6 @@
       <w:r>
         <w:t xml:space="preserve"> :</w:t>
       </w:r>
-      <w:proofErr w:type="gramEnd"/>
     </w:p>
     <w:p>
       <w:pPr>
@@ -5871,17 +5923,12 @@
         <w:t xml:space="preserve"> </w:t>
       </w:r>
       <w:proofErr w:type="spellStart"/>
-      <w:proofErr w:type="gramStart"/>
       <w:r>
         <w:t>berikut</w:t>
       </w:r>
       <w:proofErr w:type="spellEnd"/>
       <w:r>
-        <w:t xml:space="preserve"> :</w:t>
-      </w:r>
-      <w:proofErr w:type="gramEnd"/>
-      <w:r>
-        <w:t xml:space="preserve">  </w:t>
+        <w:t xml:space="preserve"> :  </w:t>
       </w:r>
     </w:p>
     <w:p>
@@ -6154,17 +6201,12 @@
         <w:t xml:space="preserve"> </w:t>
       </w:r>
       <w:proofErr w:type="spellStart"/>
-      <w:proofErr w:type="gramStart"/>
       <w:r>
         <w:t>pembahasan</w:t>
       </w:r>
       <w:proofErr w:type="spellEnd"/>
       <w:r>
-        <w:t xml:space="preserve"> ,</w:t>
-      </w:r>
-      <w:proofErr w:type="gramEnd"/>
-      <w:r>
-        <w:t xml:space="preserve"> </w:t>
+        <w:t xml:space="preserve"> , </w:t>
       </w:r>
       <w:proofErr w:type="spellStart"/>
       <w:r>
@@ -6697,6 +6739,84 @@
           <w:bCs/>
         </w:rPr>
         <w:t>METODE PENELITIAN</w:t>
+      </w:r>
+    </w:p>
+    <w:p>
+      <w:pPr>
+        <w:spacing w:line="360" w:lineRule="auto"/>
+        <w:jc w:val="center"/>
+        <w:rPr>
+          <w:b/>
+          <w:bCs/>
+        </w:rPr>
+      </w:pPr>
+      <w:proofErr w:type="spellStart"/>
+      <w:r>
+        <w:rPr>
+          <w:b/>
+          <w:bCs/>
+        </w:rPr>
+        <w:t>Metode</w:t>
+      </w:r>
+      <w:proofErr w:type="spellEnd"/>
+      <w:r>
+        <w:rPr>
+          <w:b/>
+          <w:bCs/>
+        </w:rPr>
+        <w:t xml:space="preserve"> Prototype</w:t>
+      </w:r>
+    </w:p>
+    <w:p>
+      <w:pPr>
+        <w:spacing w:line="360" w:lineRule="auto"/>
+        <w:jc w:val="center"/>
+        <w:rPr>
+          <w:b/>
+          <w:bCs/>
+        </w:rPr>
+      </w:pPr>
+      <w:proofErr w:type="spellStart"/>
+      <w:r>
+        <w:rPr>
+          <w:b/>
+          <w:bCs/>
+        </w:rPr>
+        <w:t>Metode</w:t>
+      </w:r>
+      <w:proofErr w:type="spellEnd"/>
+      <w:r>
+        <w:rPr>
+          <w:b/>
+          <w:bCs/>
+        </w:rPr>
+        <w:t xml:space="preserve"> Black box Testing</w:t>
+      </w:r>
+    </w:p>
+    <w:p>
+      <w:pPr>
+        <w:spacing w:line="360" w:lineRule="auto"/>
+        <w:jc w:val="center"/>
+        <w:rPr>
+          <w:b/>
+          <w:bCs/>
+        </w:rPr>
+      </w:pPr>
+      <w:proofErr w:type="spellStart"/>
+      <w:r>
+        <w:rPr>
+          <w:b/>
+          <w:bCs/>
+        </w:rPr>
+        <w:t>Metode</w:t>
+      </w:r>
+      <w:proofErr w:type="spellEnd"/>
+      <w:r>
+        <w:rPr>
+          <w:b/>
+          <w:bCs/>
+        </w:rPr>
+        <w:t xml:space="preserve"> UAT</w:t>
       </w:r>
     </w:p>
     <w:p>

</xml_diff>